<commit_message>
Roles, historias de usuario y manual de usuario en documentación
REVISAR -> añadir más historias de usuario
</commit_message>
<xml_diff>
--- a/DocumentaciónFinal/Trivial2a.docx
+++ b/DocumentaciónFinal/Trivial2a.docx
@@ -1276,6 +1276,399 @@
           <w:ilvl w:val="0"/>
           <w:numId w:val="1"/>
         </w:numPr>
+      </w:pPr>
+      <w:r>
+        <w:t>Roles e historias de usuario</w:t>
+      </w:r>
+    </w:p>
+    <w:p>
+      <w:pPr>
+        <w:rPr>
+          <w:color w:val="FF0000"/>
+        </w:rPr>
+      </w:pPr>
+      <w:bookmarkStart w:id="0" w:name="_GoBack"/>
+      <w:r>
+        <w:rPr>
+          <w:color w:val="FF0000"/>
+        </w:rPr>
+        <w:t>Revisar</w:t>
+      </w:r>
+    </w:p>
+    <w:bookmarkEnd w:id="0"/>
+    <w:p>
+      <w:pPr>
+        <w:pStyle w:val="Ttulo2"/>
+      </w:pPr>
+      <w:r>
+        <w:t>Roles</w:t>
+      </w:r>
+    </w:p>
+    <w:p>
+      <w:r>
+        <w:t>En este sistema se identifican tres roles:</w:t>
+      </w:r>
+    </w:p>
+    <w:p>
+      <w:pPr>
+        <w:pStyle w:val="Prrafodelista"/>
+        <w:numPr>
+          <w:ilvl w:val="0"/>
+          <w:numId w:val="23"/>
+        </w:numPr>
+      </w:pPr>
+      <w:r>
+        <w:t>Operario de la empresa</w:t>
+      </w:r>
+    </w:p>
+    <w:p>
+      <w:pPr>
+        <w:pStyle w:val="Prrafodelista"/>
+        <w:numPr>
+          <w:ilvl w:val="0"/>
+          <w:numId w:val="23"/>
+        </w:numPr>
+      </w:pPr>
+      <w:r>
+        <w:t>Usuarios jugadores</w:t>
+      </w:r>
+    </w:p>
+    <w:p>
+      <w:pPr>
+        <w:pStyle w:val="Prrafodelista"/>
+        <w:numPr>
+          <w:ilvl w:val="0"/>
+          <w:numId w:val="23"/>
+        </w:numPr>
+      </w:pPr>
+      <w:r>
+        <w:t>Usuarios administradores</w:t>
+      </w:r>
+    </w:p>
+    <w:p>
+      <w:pPr>
+        <w:pStyle w:val="Ttulo2"/>
+      </w:pPr>
+      <w:r>
+        <w:t>Historias de usuario</w:t>
+      </w:r>
+    </w:p>
+    <w:tbl>
+      <w:tblPr>
+        <w:tblStyle w:val="Tabladelista7concolores-nfasis51"/>
+        <w:tblW w:w="0" w:type="auto"/>
+        <w:tblLook w:val="04A0" w:firstRow="1" w:lastRow="0" w:firstColumn="1" w:lastColumn="0" w:noHBand="0" w:noVBand="1"/>
+      </w:tblPr>
+      <w:tblGrid>
+        <w:gridCol w:w="4252"/>
+        <w:gridCol w:w="4252"/>
+      </w:tblGrid>
+      <w:tr>
+        <w:trPr>
+          <w:cnfStyle w:val="100000000000" w:firstRow="1" w:lastRow="0" w:firstColumn="0" w:lastColumn="0" w:oddVBand="0" w:evenVBand="0" w:oddHBand="0" w:evenHBand="0" w:firstRowFirstColumn="0" w:firstRowLastColumn="0" w:lastRowFirstColumn="0" w:lastRowLastColumn="0"/>
+        </w:trPr>
+        <w:tc>
+          <w:tcPr>
+            <w:cnfStyle w:val="001000000100" w:firstRow="0" w:lastRow="0" w:firstColumn="1" w:lastColumn="0" w:oddVBand="0" w:evenVBand="0" w:oddHBand="0" w:evenHBand="0" w:firstRowFirstColumn="1" w:firstRowLastColumn="0" w:lastRowFirstColumn="0" w:lastRowLastColumn="0"/>
+            <w:tcW w:w="4252" w:type="dxa"/>
+            <w:vAlign w:val="center"/>
+          </w:tcPr>
+          <w:p>
+            <w:pPr>
+              <w:jc w:val="center"/>
+            </w:pPr>
+            <w:r>
+              <w:t>Rol</w:t>
+            </w:r>
+          </w:p>
+        </w:tc>
+        <w:tc>
+          <w:tcPr>
+            <w:tcW w:w="4252" w:type="dxa"/>
+            <w:vAlign w:val="center"/>
+          </w:tcPr>
+          <w:p>
+            <w:pPr>
+              <w:jc w:val="center"/>
+              <w:cnfStyle w:val="100000000000" w:firstRow="1" w:lastRow="0" w:firstColumn="0" w:lastColumn="0" w:oddVBand="0" w:evenVBand="0" w:oddHBand="0" w:evenHBand="0" w:firstRowFirstColumn="0" w:firstRowLastColumn="0" w:lastRowFirstColumn="0" w:lastRowLastColumn="0"/>
+            </w:pPr>
+            <w:r>
+              <w:t>Descripción</w:t>
+            </w:r>
+          </w:p>
+        </w:tc>
+      </w:tr>
+      <w:tr>
+        <w:trPr>
+          <w:cnfStyle w:val="000000100000" w:firstRow="0" w:lastRow="0" w:firstColumn="0" w:lastColumn="0" w:oddVBand="0" w:evenVBand="0" w:oddHBand="1" w:evenHBand="0" w:firstRowFirstColumn="0" w:firstRowLastColumn="0" w:lastRowFirstColumn="0" w:lastRowLastColumn="0"/>
+        </w:trPr>
+        <w:tc>
+          <w:tcPr>
+            <w:cnfStyle w:val="001000000000" w:firstRow="0" w:lastRow="0" w:firstColumn="1" w:lastColumn="0" w:oddVBand="0" w:evenVBand="0" w:oddHBand="0" w:evenHBand="0" w:firstRowFirstColumn="0" w:firstRowLastColumn="0" w:lastRowFirstColumn="0" w:lastRowLastColumn="0"/>
+            <w:tcW w:w="4252" w:type="dxa"/>
+            <w:vAlign w:val="center"/>
+          </w:tcPr>
+          <w:p>
+            <w:pPr>
+              <w:jc w:val="center"/>
+            </w:pPr>
+            <w:r>
+              <w:t>Operario</w:t>
+            </w:r>
+          </w:p>
+        </w:tc>
+        <w:tc>
+          <w:tcPr>
+            <w:tcW w:w="4252" w:type="dxa"/>
+            <w:vAlign w:val="center"/>
+          </w:tcPr>
+          <w:p>
+            <w:pPr>
+              <w:jc w:val="center"/>
+              <w:cnfStyle w:val="000000100000" w:firstRow="0" w:lastRow="0" w:firstColumn="0" w:lastColumn="0" w:oddVBand="0" w:evenVBand="0" w:oddHBand="1" w:evenHBand="0" w:firstRowFirstColumn="0" w:firstRowLastColumn="0" w:lastRowFirstColumn="0" w:lastRowLastColumn="0"/>
+            </w:pPr>
+          </w:p>
+        </w:tc>
+      </w:tr>
+      <w:tr>
+        <w:tc>
+          <w:tcPr>
+            <w:cnfStyle w:val="001000000000" w:firstRow="0" w:lastRow="0" w:firstColumn="1" w:lastColumn="0" w:oddVBand="0" w:evenVBand="0" w:oddHBand="0" w:evenHBand="0" w:firstRowFirstColumn="0" w:firstRowLastColumn="0" w:lastRowFirstColumn="0" w:lastRowLastColumn="0"/>
+            <w:tcW w:w="4252" w:type="dxa"/>
+            <w:vAlign w:val="center"/>
+          </w:tcPr>
+          <w:p>
+            <w:pPr>
+              <w:jc w:val="center"/>
+            </w:pPr>
+            <w:r>
+              <w:t>Operario</w:t>
+            </w:r>
+          </w:p>
+        </w:tc>
+        <w:tc>
+          <w:tcPr>
+            <w:tcW w:w="4252" w:type="dxa"/>
+            <w:vAlign w:val="center"/>
+          </w:tcPr>
+          <w:p>
+            <w:pPr>
+              <w:jc w:val="center"/>
+              <w:cnfStyle w:val="000000000000" w:firstRow="0" w:lastRow="0" w:firstColumn="0" w:lastColumn="0" w:oddVBand="0" w:evenVBand="0" w:oddHBand="0" w:evenHBand="0" w:firstRowFirstColumn="0" w:firstRowLastColumn="0" w:lastRowFirstColumn="0" w:lastRowLastColumn="0"/>
+            </w:pPr>
+          </w:p>
+        </w:tc>
+      </w:tr>
+      <w:tr>
+        <w:trPr>
+          <w:cnfStyle w:val="000000100000" w:firstRow="0" w:lastRow="0" w:firstColumn="0" w:lastColumn="0" w:oddVBand="0" w:evenVBand="0" w:oddHBand="1" w:evenHBand="0" w:firstRowFirstColumn="0" w:firstRowLastColumn="0" w:lastRowFirstColumn="0" w:lastRowLastColumn="0"/>
+        </w:trPr>
+        <w:tc>
+          <w:tcPr>
+            <w:cnfStyle w:val="001000000000" w:firstRow="0" w:lastRow="0" w:firstColumn="1" w:lastColumn="0" w:oddVBand="0" w:evenVBand="0" w:oddHBand="0" w:evenHBand="0" w:firstRowFirstColumn="0" w:firstRowLastColumn="0" w:lastRowFirstColumn="0" w:lastRowLastColumn="0"/>
+            <w:tcW w:w="4252" w:type="dxa"/>
+            <w:vAlign w:val="center"/>
+          </w:tcPr>
+          <w:p>
+            <w:pPr>
+              <w:jc w:val="center"/>
+            </w:pPr>
+            <w:r>
+              <w:t>Jugador</w:t>
+            </w:r>
+          </w:p>
+        </w:tc>
+        <w:tc>
+          <w:tcPr>
+            <w:tcW w:w="4252" w:type="dxa"/>
+            <w:vAlign w:val="center"/>
+          </w:tcPr>
+          <w:p>
+            <w:pPr>
+              <w:jc w:val="center"/>
+              <w:cnfStyle w:val="000000100000" w:firstRow="0" w:lastRow="0" w:firstColumn="0" w:lastColumn="0" w:oddVBand="0" w:evenVBand="0" w:oddHBand="1" w:evenHBand="0" w:firstRowFirstColumn="0" w:firstRowLastColumn="0" w:lastRowFirstColumn="0" w:lastRowLastColumn="0"/>
+            </w:pPr>
+            <w:r>
+              <w:t>Registrarme para poder jugar al Trivial</w:t>
+            </w:r>
+          </w:p>
+        </w:tc>
+      </w:tr>
+      <w:tr>
+        <w:tc>
+          <w:tcPr>
+            <w:cnfStyle w:val="001000000000" w:firstRow="0" w:lastRow="0" w:firstColumn="1" w:lastColumn="0" w:oddVBand="0" w:evenVBand="0" w:oddHBand="0" w:evenHBand="0" w:firstRowFirstColumn="0" w:firstRowLastColumn="0" w:lastRowFirstColumn="0" w:lastRowLastColumn="0"/>
+            <w:tcW w:w="4252" w:type="dxa"/>
+            <w:vAlign w:val="center"/>
+          </w:tcPr>
+          <w:p>
+            <w:pPr>
+              <w:jc w:val="center"/>
+            </w:pPr>
+            <w:r>
+              <w:t>Jugador</w:t>
+            </w:r>
+          </w:p>
+        </w:tc>
+        <w:tc>
+          <w:tcPr>
+            <w:tcW w:w="4252" w:type="dxa"/>
+            <w:vAlign w:val="center"/>
+          </w:tcPr>
+          <w:p>
+            <w:pPr>
+              <w:jc w:val="center"/>
+              <w:cnfStyle w:val="000000000000" w:firstRow="0" w:lastRow="0" w:firstColumn="0" w:lastColumn="0" w:oddVBand="0" w:evenVBand="0" w:oddHBand="0" w:evenHBand="0" w:firstRowFirstColumn="0" w:firstRowLastColumn="0" w:lastRowFirstColumn="0" w:lastRowLastColumn="0"/>
+            </w:pPr>
+            <w:r>
+              <w:t>Restablecer mi contraseña en caso de olvido</w:t>
+            </w:r>
+          </w:p>
+        </w:tc>
+      </w:tr>
+      <w:tr>
+        <w:trPr>
+          <w:cnfStyle w:val="000000100000" w:firstRow="0" w:lastRow="0" w:firstColumn="0" w:lastColumn="0" w:oddVBand="0" w:evenVBand="0" w:oddHBand="1" w:evenHBand="0" w:firstRowFirstColumn="0" w:firstRowLastColumn="0" w:lastRowFirstColumn="0" w:lastRowLastColumn="0"/>
+        </w:trPr>
+        <w:tc>
+          <w:tcPr>
+            <w:cnfStyle w:val="001000000000" w:firstRow="0" w:lastRow="0" w:firstColumn="1" w:lastColumn="0" w:oddVBand="0" w:evenVBand="0" w:oddHBand="0" w:evenHBand="0" w:firstRowFirstColumn="0" w:firstRowLastColumn="0" w:lastRowFirstColumn="0" w:lastRowLastColumn="0"/>
+            <w:tcW w:w="4252" w:type="dxa"/>
+            <w:vAlign w:val="center"/>
+          </w:tcPr>
+          <w:p>
+            <w:pPr>
+              <w:jc w:val="center"/>
+            </w:pPr>
+            <w:r>
+              <w:t>Jugador</w:t>
+            </w:r>
+          </w:p>
+        </w:tc>
+        <w:tc>
+          <w:tcPr>
+            <w:tcW w:w="4252" w:type="dxa"/>
+            <w:vAlign w:val="center"/>
+          </w:tcPr>
+          <w:p>
+            <w:pPr>
+              <w:jc w:val="center"/>
+              <w:cnfStyle w:val="000000100000" w:firstRow="0" w:lastRow="0" w:firstColumn="0" w:lastColumn="0" w:oddVBand="0" w:evenVBand="0" w:oddHBand="1" w:evenHBand="0" w:firstRowFirstColumn="0" w:firstRowLastColumn="0" w:lastRowFirstColumn="0" w:lastRowLastColumn="0"/>
+            </w:pPr>
+            <w:r>
+              <w:t>Ver la puntuación obtenida en partidas antiguas</w:t>
+            </w:r>
+          </w:p>
+        </w:tc>
+      </w:tr>
+      <w:tr>
+        <w:tc>
+          <w:tcPr>
+            <w:cnfStyle w:val="001000000000" w:firstRow="0" w:lastRow="0" w:firstColumn="1" w:lastColumn="0" w:oddVBand="0" w:evenVBand="0" w:oddHBand="0" w:evenHBand="0" w:firstRowFirstColumn="0" w:firstRowLastColumn="0" w:lastRowFirstColumn="0" w:lastRowLastColumn="0"/>
+            <w:tcW w:w="4252" w:type="dxa"/>
+            <w:vAlign w:val="center"/>
+          </w:tcPr>
+          <w:p>
+            <w:pPr>
+              <w:jc w:val="center"/>
+            </w:pPr>
+            <w:r>
+              <w:t>Jugador</w:t>
+            </w:r>
+          </w:p>
+        </w:tc>
+        <w:tc>
+          <w:tcPr>
+            <w:tcW w:w="4252" w:type="dxa"/>
+            <w:vAlign w:val="center"/>
+          </w:tcPr>
+          <w:p>
+            <w:pPr>
+              <w:jc w:val="center"/>
+              <w:cnfStyle w:val="000000000000" w:firstRow="0" w:lastRow="0" w:firstColumn="0" w:lastColumn="0" w:oddVBand="0" w:evenVBand="0" w:oddHBand="0" w:evenHBand="0" w:firstRowFirstColumn="0" w:firstRowLastColumn="0" w:lastRowFirstColumn="0" w:lastRowLastColumn="0"/>
+            </w:pPr>
+            <w:r>
+              <w:t>Elegir el modo multijugador para jugar contra otros jugadores</w:t>
+            </w:r>
+          </w:p>
+        </w:tc>
+      </w:tr>
+      <w:tr>
+        <w:trPr>
+          <w:cnfStyle w:val="000000100000" w:firstRow="0" w:lastRow="0" w:firstColumn="0" w:lastColumn="0" w:oddVBand="0" w:evenVBand="0" w:oddHBand="1" w:evenHBand="0" w:firstRowFirstColumn="0" w:firstRowLastColumn="0" w:lastRowFirstColumn="0" w:lastRowLastColumn="0"/>
+        </w:trPr>
+        <w:tc>
+          <w:tcPr>
+            <w:cnfStyle w:val="001000000000" w:firstRow="0" w:lastRow="0" w:firstColumn="1" w:lastColumn="0" w:oddVBand="0" w:evenVBand="0" w:oddHBand="0" w:evenHBand="0" w:firstRowFirstColumn="0" w:firstRowLastColumn="0" w:lastRowFirstColumn="0" w:lastRowLastColumn="0"/>
+            <w:tcW w:w="4252" w:type="dxa"/>
+            <w:vAlign w:val="center"/>
+          </w:tcPr>
+          <w:p>
+            <w:pPr>
+              <w:jc w:val="center"/>
+            </w:pPr>
+            <w:r>
+              <w:t>Administrador</w:t>
+            </w:r>
+          </w:p>
+        </w:tc>
+        <w:tc>
+          <w:tcPr>
+            <w:tcW w:w="4252" w:type="dxa"/>
+            <w:vAlign w:val="center"/>
+          </w:tcPr>
+          <w:p>
+            <w:pPr>
+              <w:jc w:val="center"/>
+              <w:cnfStyle w:val="000000100000" w:firstRow="0" w:lastRow="0" w:firstColumn="0" w:lastColumn="0" w:oddVBand="0" w:evenVBand="0" w:oddHBand="1" w:evenHBand="0" w:firstRowFirstColumn="0" w:firstRowLastColumn="0" w:lastRowFirstColumn="0" w:lastRowLastColumn="0"/>
+            </w:pPr>
+            <w:r>
+              <w:t>Ver un listado de los datos y estadísticas de los jugadores</w:t>
+            </w:r>
+          </w:p>
+        </w:tc>
+      </w:tr>
+      <w:tr>
+        <w:tc>
+          <w:tcPr>
+            <w:cnfStyle w:val="001000000000" w:firstRow="0" w:lastRow="0" w:firstColumn="1" w:lastColumn="0" w:oddVBand="0" w:evenVBand="0" w:oddHBand="0" w:evenHBand="0" w:firstRowFirstColumn="0" w:firstRowLastColumn="0" w:lastRowFirstColumn="0" w:lastRowLastColumn="0"/>
+            <w:tcW w:w="4252" w:type="dxa"/>
+            <w:vAlign w:val="center"/>
+          </w:tcPr>
+          <w:p>
+            <w:pPr>
+              <w:jc w:val="center"/>
+            </w:pPr>
+            <w:r>
+              <w:t>Administrador</w:t>
+            </w:r>
+          </w:p>
+        </w:tc>
+        <w:tc>
+          <w:tcPr>
+            <w:tcW w:w="4252" w:type="dxa"/>
+            <w:vAlign w:val="center"/>
+          </w:tcPr>
+          <w:p>
+            <w:pPr>
+              <w:jc w:val="center"/>
+              <w:cnfStyle w:val="000000000000" w:firstRow="0" w:lastRow="0" w:firstColumn="0" w:lastColumn="0" w:oddVBand="0" w:evenVBand="0" w:oddHBand="0" w:evenHBand="0" w:firstRowFirstColumn="0" w:firstRowLastColumn="0" w:lastRowFirstColumn="0" w:lastRowLastColumn="0"/>
+            </w:pPr>
+            <w:r>
+              <w:t>Ver un listado de las estadísticas de las preguntas</w:t>
+            </w:r>
+          </w:p>
+        </w:tc>
+      </w:tr>
+    </w:tbl>
+    <w:p/>
+    <w:p>
+      <w:pPr>
+        <w:pStyle w:val="Ttulo1"/>
+        <w:numPr>
+          <w:ilvl w:val="0"/>
+          <w:numId w:val="1"/>
+        </w:numPr>
         <w:jc w:val="both"/>
       </w:pPr>
       <w:r>
@@ -1334,6 +1727,7 @@
         <w:pStyle w:val="Ttulo3"/>
       </w:pPr>
       <w:r>
+        <w:lastRenderedPageBreak/>
         <w:t>Aplicación de escritorio del juego del Trivial</w:t>
       </w:r>
     </w:p>
@@ -1410,11 +1804,7 @@
     </w:p>
     <w:p>
       <w:r>
-        <w:t xml:space="preserve">La vista, contenida en la capa de presentación, se trata de la interfaz de usuario, que permite que el modelo pueda ser utilizado mediante interacción con el usuario. Pueden existir </w:t>
-      </w:r>
-      <w:r>
-        <w:lastRenderedPageBreak/>
-        <w:t xml:space="preserve">diferentes vistas para un mismo modelo, lo que permite que la aplicación sea multiplataforma sin necesidad de modificar el modelo. </w:t>
+        <w:t xml:space="preserve">La vista, contenida en la capa de presentación, se trata de la interfaz de usuario, que permite que el modelo pueda ser utilizado mediante interacción con el usuario. Pueden existir diferentes vistas para un mismo modelo, lo que permite que la aplicación sea multiplataforma sin necesidad de modificar el modelo. </w:t>
       </w:r>
     </w:p>
     <w:p>
@@ -1500,7 +1890,11 @@
         <w:t>, es importante que los datos se procesen adecuadamente por cada filtro.</w:t>
       </w:r>
       <w:r>
-        <w:t xml:space="preserve"> Para solucionarlo, el programa garantizará la trazabilidad del flujo de datos. Se añadirán a cada filtro funciones que permitan reconocer, localizar y mostrar los datos encontrados en los ficheros de entrada. Además se generará una salida legible de los datos intermedios entre las dos etapas, y así poder realizar una comprobación independiente de los formatos de entrada y salida.</w:t>
+        <w:t xml:space="preserve"> Para solucionarlo, el programa garantizará la trazabilidad del flujo de datos. Se añadirán a cada filtro funciones que permitan reconocer, localizar y mostrar los </w:t>
+      </w:r>
+      <w:r>
+        <w:lastRenderedPageBreak/>
+        <w:t>datos encontrados en los ficheros de entrada. Además se generará una salida legible de los datos intermedios entre las dos etapas, y así poder realizar una comprobación independiente de los formatos de entrada y salida.</w:t>
       </w:r>
     </w:p>
     <w:p>
@@ -1660,7 +2054,6 @@
         <w:rPr>
           <w:b/>
         </w:rPr>
-        <w:lastRenderedPageBreak/>
         <w:t>Extensión a nuevas plataformas</w:t>
       </w:r>
       <w:r>
@@ -1867,6 +2260,7 @@
         <w:rPr>
           <w:color w:val="FF0000"/>
         </w:rPr>
+        <w:lastRenderedPageBreak/>
         <w:t>Conseguir que el sistema tenga un diseño modular</w:t>
       </w:r>
     </w:p>
@@ -2168,7 +2562,6 @@
         </w:numPr>
       </w:pPr>
       <w:r>
-        <w:lastRenderedPageBreak/>
         <w:t>Equipo responsable del diseño, mantenimiento y seguridad de la base de datos.</w:t>
       </w:r>
     </w:p>
@@ -2478,6 +2871,7 @@
         <w:rPr>
           <w:color w:val="FF0000"/>
         </w:rPr>
+        <w:lastRenderedPageBreak/>
         <w:t xml:space="preserve">Administradores de </w:t>
       </w:r>
       <w:proofErr w:type="spellStart"/>
@@ -2967,7 +3361,6 @@
               <w:jc w:val="both"/>
             </w:pPr>
             <w:r>
-              <w:lastRenderedPageBreak/>
               <w:t>ST-02</w:t>
             </w:r>
           </w:p>
@@ -3510,6 +3903,7 @@
                 <w:sz w:val="24"/>
                 <w:lang w:val="es-ES_tradnl"/>
               </w:rPr>
+              <w:lastRenderedPageBreak/>
               <w:t>Aplicación que permita varias opciones de entrada</w:t>
             </w:r>
           </w:p>
@@ -3571,6 +3965,7 @@
               <w:jc w:val="both"/>
             </w:pPr>
             <w:r>
+              <w:lastRenderedPageBreak/>
               <w:t>ST-06</w:t>
             </w:r>
           </w:p>
@@ -4007,7 +4402,6 @@
               <w:jc w:val="both"/>
             </w:pPr>
             <w:r>
-              <w:lastRenderedPageBreak/>
               <w:t>AT003</w:t>
             </w:r>
           </w:p>
@@ -4596,6 +4990,7 @@
               <w:jc w:val="both"/>
             </w:pPr>
             <w:r>
+              <w:lastRenderedPageBreak/>
               <w:t>AT014</w:t>
             </w:r>
           </w:p>
@@ -5578,7 +5973,6 @@
               <w:jc w:val="both"/>
             </w:pPr>
             <w:r>
-              <w:lastRenderedPageBreak/>
               <w:t>AT005</w:t>
             </w:r>
           </w:p>
@@ -7483,7 +7877,6 @@
         <w:pStyle w:val="Ttulo4"/>
       </w:pPr>
       <w:r>
-        <w:lastRenderedPageBreak/>
         <w:t>Solución</w:t>
       </w:r>
     </w:p>
@@ -7647,6 +8040,7 @@
         <w:pStyle w:val="Ttulo4"/>
       </w:pPr>
       <w:r>
+        <w:lastRenderedPageBreak/>
         <w:t>Solución</w:t>
       </w:r>
     </w:p>
@@ -7743,11 +8137,7 @@
       </w:r>
       <w:proofErr w:type="spellEnd"/>
       <w:r>
-        <w:t xml:space="preserve"> “Play”, que incluye una utilidad que nos facilita la creación de las vistas mediante </w:t>
-      </w:r>
-      <w:r>
-        <w:lastRenderedPageBreak/>
-        <w:t xml:space="preserve">lenguaje HTML5 con bloques de </w:t>
+        <w:t xml:space="preserve"> “Play”, que incluye una utilidad que nos facilita la creación de las vistas mediante lenguaje HTML5 con bloques de </w:t>
       </w:r>
       <w:proofErr w:type="spellStart"/>
       <w:r>
@@ -13560,8 +13950,6 @@
       <w:r>
         <w:t>Aplicación web del juego del Trivial</w:t>
       </w:r>
-      <w:bookmarkStart w:id="0" w:name="_GoBack"/>
-      <w:bookmarkEnd w:id="0"/>
     </w:p>
     <w:sectPr>
       <w:pgSz w:w="11906" w:h="16838"/>
@@ -15604,6 +15992,119 @@
     </w:lvl>
   </w:abstractNum>
   <w:abstractNum w:abstractNumId="20">
+    <w:nsid w:val="752B55B7"/>
+    <w:multiLevelType w:val="hybridMultilevel"/>
+    <w:tmpl w:val="16760AE4"/>
+    <w:lvl w:ilvl="0" w:tplc="0C0A0001">
+      <w:start w:val="1"/>
+      <w:numFmt w:val="bullet"/>
+      <w:lvlText w:val=""/>
+      <w:lvlJc w:val="left"/>
+      <w:pPr>
+        <w:ind w:left="720" w:hanging="360"/>
+      </w:pPr>
+      <w:rPr>
+        <w:rFonts w:ascii="Symbol" w:hAnsi="Symbol" w:hint="default"/>
+      </w:rPr>
+    </w:lvl>
+    <w:lvl w:ilvl="1" w:tplc="0C0A0003" w:tentative="1">
+      <w:start w:val="1"/>
+      <w:numFmt w:val="bullet"/>
+      <w:lvlText w:val="o"/>
+      <w:lvlJc w:val="left"/>
+      <w:pPr>
+        <w:ind w:left="1440" w:hanging="360"/>
+      </w:pPr>
+      <w:rPr>
+        <w:rFonts w:ascii="Courier New" w:hAnsi="Courier New" w:cs="Courier New" w:hint="default"/>
+      </w:rPr>
+    </w:lvl>
+    <w:lvl w:ilvl="2" w:tplc="0C0A0005" w:tentative="1">
+      <w:start w:val="1"/>
+      <w:numFmt w:val="bullet"/>
+      <w:lvlText w:val=""/>
+      <w:lvlJc w:val="left"/>
+      <w:pPr>
+        <w:ind w:left="2160" w:hanging="360"/>
+      </w:pPr>
+      <w:rPr>
+        <w:rFonts w:ascii="Wingdings" w:hAnsi="Wingdings" w:hint="default"/>
+      </w:rPr>
+    </w:lvl>
+    <w:lvl w:ilvl="3" w:tplc="0C0A0001" w:tentative="1">
+      <w:start w:val="1"/>
+      <w:numFmt w:val="bullet"/>
+      <w:lvlText w:val=""/>
+      <w:lvlJc w:val="left"/>
+      <w:pPr>
+        <w:ind w:left="2880" w:hanging="360"/>
+      </w:pPr>
+      <w:rPr>
+        <w:rFonts w:ascii="Symbol" w:hAnsi="Symbol" w:hint="default"/>
+      </w:rPr>
+    </w:lvl>
+    <w:lvl w:ilvl="4" w:tplc="0C0A0003" w:tentative="1">
+      <w:start w:val="1"/>
+      <w:numFmt w:val="bullet"/>
+      <w:lvlText w:val="o"/>
+      <w:lvlJc w:val="left"/>
+      <w:pPr>
+        <w:ind w:left="3600" w:hanging="360"/>
+      </w:pPr>
+      <w:rPr>
+        <w:rFonts w:ascii="Courier New" w:hAnsi="Courier New" w:cs="Courier New" w:hint="default"/>
+      </w:rPr>
+    </w:lvl>
+    <w:lvl w:ilvl="5" w:tplc="0C0A0005" w:tentative="1">
+      <w:start w:val="1"/>
+      <w:numFmt w:val="bullet"/>
+      <w:lvlText w:val=""/>
+      <w:lvlJc w:val="left"/>
+      <w:pPr>
+        <w:ind w:left="4320" w:hanging="360"/>
+      </w:pPr>
+      <w:rPr>
+        <w:rFonts w:ascii="Wingdings" w:hAnsi="Wingdings" w:hint="default"/>
+      </w:rPr>
+    </w:lvl>
+    <w:lvl w:ilvl="6" w:tplc="0C0A0001" w:tentative="1">
+      <w:start w:val="1"/>
+      <w:numFmt w:val="bullet"/>
+      <w:lvlText w:val=""/>
+      <w:lvlJc w:val="left"/>
+      <w:pPr>
+        <w:ind w:left="5040" w:hanging="360"/>
+      </w:pPr>
+      <w:rPr>
+        <w:rFonts w:ascii="Symbol" w:hAnsi="Symbol" w:hint="default"/>
+      </w:rPr>
+    </w:lvl>
+    <w:lvl w:ilvl="7" w:tplc="0C0A0003" w:tentative="1">
+      <w:start w:val="1"/>
+      <w:numFmt w:val="bullet"/>
+      <w:lvlText w:val="o"/>
+      <w:lvlJc w:val="left"/>
+      <w:pPr>
+        <w:ind w:left="5760" w:hanging="360"/>
+      </w:pPr>
+      <w:rPr>
+        <w:rFonts w:ascii="Courier New" w:hAnsi="Courier New" w:cs="Courier New" w:hint="default"/>
+      </w:rPr>
+    </w:lvl>
+    <w:lvl w:ilvl="8" w:tplc="0C0A0005" w:tentative="1">
+      <w:start w:val="1"/>
+      <w:numFmt w:val="bullet"/>
+      <w:lvlText w:val=""/>
+      <w:lvlJc w:val="left"/>
+      <w:pPr>
+        <w:ind w:left="6480" w:hanging="360"/>
+      </w:pPr>
+      <w:rPr>
+        <w:rFonts w:ascii="Wingdings" w:hAnsi="Wingdings" w:hint="default"/>
+      </w:rPr>
+    </w:lvl>
+  </w:abstractNum>
+  <w:abstractNum w:abstractNumId="21">
     <w:nsid w:val="7CA112A7"/>
     <w:multiLevelType w:val="hybridMultilevel"/>
     <w:tmpl w:val="6D802058"/>
@@ -15716,7 +16217,7 @@
       </w:rPr>
     </w:lvl>
   </w:abstractNum>
-  <w:abstractNum w:abstractNumId="21">
+  <w:abstractNum w:abstractNumId="22">
     <w:nsid w:val="7EE43B33"/>
     <w:multiLevelType w:val="hybridMultilevel"/>
     <w:tmpl w:val="A582DE06"/>
@@ -15845,7 +16346,7 @@
     <w:abstractNumId w:val="1"/>
   </w:num>
   <w:num w:numId="6">
-    <w:abstractNumId w:val="20"/>
+    <w:abstractNumId w:val="21"/>
   </w:num>
   <w:num w:numId="7">
     <w:abstractNumId w:val="13"/>
@@ -15854,7 +16355,7 @@
     <w:abstractNumId w:val="12"/>
   </w:num>
   <w:num w:numId="9">
-    <w:abstractNumId w:val="21"/>
+    <w:abstractNumId w:val="22"/>
   </w:num>
   <w:num w:numId="10">
     <w:abstractNumId w:val="18"/>
@@ -15894,6 +16395,9 @@
   </w:num>
   <w:num w:numId="22">
     <w:abstractNumId w:val="19"/>
+  </w:num>
+  <w:num w:numId="23">
+    <w:abstractNumId w:val="20"/>
   </w:num>
 </w:numbering>
 </file>

</xml_diff>